<commit_message>
PL cosent form revise
</commit_message>
<xml_diff>
--- a/Projects/202102_PL/3_IRB/3_PLS實驗腳本同意書.docx
+++ b/Projects/202102_PL/3_IRB/3_PLS實驗腳本同意書.docx
@@ -32,7 +32,22 @@
       </w:r>
       <w:r>
         <w:rPr/>
-        <w:t>歡迎您參加慈濟大學人類與發展與心理學系的研究，這項研究的目的是探索有科普文章如何幫助一般人士理解專業學術論文資訊。</w:t>
+        <w:t>歡迎您參加慈濟大學人類與發展與心理學系的研究，這項研究的目的是探索科普文章如何幫助一般人士理解專業學術論文資訊。只要您是透過</w:t>
+      </w:r>
+      <w:r>
+        <w:rPr>
+          <w:rFonts w:ascii="Calibri" w:hAnsi="Calibri" w:cs="新細明體" w:asciiTheme="minorHAnsi" w:cstheme="minorBidi" w:eastAsiaTheme="minorEastAsia" w:hAnsiTheme="minorHAnsi"/>
+          <w:color w:val="auto"/>
+          <w:kern w:val="2"/>
+          <w:sz w:val="24"/>
+          <w:szCs w:val="22"/>
+          <w:lang w:val="en-US" w:eastAsia="zh-TW" w:bidi="ar-SA"/>
+        </w:rPr>
+        <w:t>我們的招募管道</w:t>
+      </w:r>
+      <w:r>
+        <w:rPr/>
+        <w:t>登入這個網頁，就適合參與本次研究，無其它限制或配合事項。</w:t>
       </w:r>
     </w:p>
     <w:p>
@@ -55,7 +70,7 @@
       </w:r>
       <w:r>
         <w:rPr/>
-        <w:t>這個實驗完全在網頁瀏覽器進行。過程是依照網頁指示，先請您回答有關個人基本資訊以及已備知識的相關問題，正式部分是閱讀心理學學術論文摘要或科普文章並回答相關題目，整個實驗過程約半小時。過程中您的所在地點若發生任何不可抗力之意外，請儘速離開現場，我們恕不提供額外保險或補償措施。</w:t>
+        <w:t>實驗過程完全在網頁瀏覽器進行。過程是依照網頁指示，先請您回答有關個人基本資訊以及已備知識的相關問題，正式部分是閱讀心理學學術論文摘要或科普文章並回答相關題目，整個實驗過程約半小時。過程中您的所在地點若發生任何不可抗力之意外，請儘速離開現場，我們恕不提供額外保險或補償措施。</w:t>
       </w:r>
     </w:p>
     <w:p>
@@ -78,7 +93,7 @@
       </w:r>
       <w:r>
         <w:rPr/>
-        <w:t>開始實驗後，您若對指示或刺激項目感到不理解，可隨時向實驗人員詢問。如果您中途想要退出，直接關閉網頁即可，網站不會保留您的參與紀錄，亦不影響之後您參與平台上任何案件的權益。若因意外因素</w:t>
+        <w:t>開始實驗後，您若對指示或刺激項目感到不理解，可隨時向實驗人員詢問。如果您中途想要退出，直接關閉網頁即可，網站不會保留您的參與紀錄，亦不影響之後您參與我們其他研究的權益。過程中若因意外因素</w:t>
       </w:r>
       <w:r>
         <w:rPr/>
@@ -117,7 +132,7 @@
       </w:r>
       <w:r>
         <w:rPr/>
-        <w:t>實驗網站不會記錄任何可辨識您個人身分的必要訊息，未來去除您個人資訊的反應資料將存放於無限制權限的網路平台，提供全球有興趣的各界人士檢索。我們預計招募人數為</w:t>
+        <w:t>實驗網站不會記錄任何可辨識您個人身分的必要訊息，未來去除您個人資訊的反應資料將存放於無限制權限的網路平台，提供全球有興趣的各界人士檢索。本次研究預計招募人數為</w:t>
       </w:r>
       <w:r>
         <w:rPr/>
@@ -171,13 +186,26 @@
       </w:r>
       <w:r>
         <w:rPr/>
-        <w:t>非常感謝您的參與，相信您的參與將幫助我們增加有關一般大眾如何理解專業知識文章的了解。若在決定參與前有任何問題，可以立即向施測人員反應。</w:t>
+        <w:t>非常感謝您的參與，相信您的參與將幫助我們增加有關一般大眾如何理解專業知識文章的了解。若在決定參與前有任何問題，可以立即向施測人員反應。若您對本研究還有進一步疑問，歡迎您隨時連絡計畫主持人陳紹慶老師</w:t>
+      </w:r>
+      <w:r>
+        <w:rPr/>
+        <w:t xml:space="preserve">(csc2009@mail.tcu.edu.tw   </w:t>
+      </w:r>
+      <w:r>
+        <w:rPr/>
+        <w:t>電話：</w:t>
+      </w:r>
+      <w:r>
+        <w:rPr/>
+        <w:t xml:space="preserve">(03)8572677 #3181 ) </w:t>
       </w:r>
     </w:p>
     <w:sectPr>
+      <w:footerReference w:type="default" r:id="rId2"/>
       <w:type w:val="nextPage"/>
       <w:pgSz w:w="11906" w:h="16838"/>
-      <w:pgMar w:left="1800" w:right="1800" w:header="0" w:top="1440" w:footer="0" w:bottom="1440" w:gutter="0"/>
+      <w:pgMar w:left="1800" w:right="1800" w:gutter="0" w:header="0" w:top="1440" w:footer="1440" w:bottom="1973"/>
       <w:pgNumType w:fmt="decimal"/>
       <w:formProt w:val="false"/>
       <w:textDirection w:val="lrTb"/>
@@ -185,6 +213,45 @@
     </w:sectPr>
   </w:body>
 </w:document>
+</file>
+
+<file path=word/footer1.xml><?xml version="1.0" encoding="utf-8"?>
+<w:ftr xmlns:o="urn:schemas-microsoft-com:office:office" xmlns:r="http://schemas.openxmlformats.org/officeDocument/2006/relationships" xmlns:v="urn:schemas-microsoft-com:vml" xmlns:w="http://schemas.openxmlformats.org/wordprocessingml/2006/main" xmlns:w10="urn:schemas-microsoft-com:office:word" xmlns:wp="http://schemas.openxmlformats.org/drawingml/2006/wordprocessingDrawing" xmlns:wps="http://schemas.microsoft.com/office/word/2010/wordprocessingShape" xmlns:wpg="http://schemas.microsoft.com/office/word/2010/wordprocessingGroup" xmlns:mc="http://schemas.openxmlformats.org/markup-compatibility/2006" xmlns:wp14="http://schemas.microsoft.com/office/word/2010/wordprocessingDrawing" xmlns:w14="http://schemas.microsoft.com/office/word/2010/wordml" mc:Ignorable="w14 wp14">
+  <w:p>
+    <w:pPr>
+      <w:pStyle w:val="Style21"/>
+      <w:rPr/>
+    </w:pPr>
+    <w:r>
+      <w:rPr/>
+      <w:t>2021</w:t>
+    </w:r>
+    <w:r>
+      <w:rPr/>
+      <w:t>/1</w:t>
+    </w:r>
+    <w:r>
+      <w:rPr/>
+      <w:t>2</w:t>
+    </w:r>
+    <w:r>
+      <w:rPr/>
+      <w:t>/</w:t>
+    </w:r>
+    <w:r>
+      <w:rPr/>
+      <w:t>3</w:t>
+    </w:r>
+    <w:r>
+      <w:rPr/>
+      <w:t>1</w:t>
+    </w:r>
+    <w:r>
+      <w:rPr/>
+      <w:t>第一版</w:t>
+    </w:r>
+  </w:p>
+</w:ftr>
 </file>
 
 <file path=word/styles.xml><?xml version="1.0" encoding="utf-8"?>
@@ -668,6 +735,44 @@
       <w:rFonts w:cs="Arial"/>
     </w:rPr>
   </w:style>
+  <w:style w:type="paragraph" w:styleId="Style19">
+    <w:name w:val="頁首與頁尾"/>
+    <w:basedOn w:val="Normal"/>
+    <w:qFormat/>
+    <w:pPr>
+      <w:suppressLineNumbers/>
+      <w:tabs>
+        <w:tab w:val="clear" w:pos="480"/>
+        <w:tab w:val="center" w:pos="4153" w:leader="none"/>
+        <w:tab w:val="right" w:pos="8306" w:leader="none"/>
+      </w:tabs>
+    </w:pPr>
+    <w:rPr/>
+  </w:style>
+  <w:style w:type="paragraph" w:styleId="Style20">
+    <w:name w:val="Footer"/>
+    <w:basedOn w:val="Style19"/>
+    <w:pPr>
+      <w:suppressLineNumbers/>
+    </w:pPr>
+    <w:rPr/>
+  </w:style>
+  <w:style w:type="paragraph" w:styleId="Style21">
+    <w:name w:val="Header"/>
+    <w:basedOn w:val="Normal"/>
+    <w:pPr>
+      <w:tabs>
+        <w:tab w:val="clear" w:pos="480"/>
+        <w:tab w:val="center" w:pos="4153" w:leader="none"/>
+        <w:tab w:val="right" w:pos="8306" w:leader="none"/>
+      </w:tabs>
+      <w:snapToGrid w:val="false"/>
+    </w:pPr>
+    <w:rPr>
+      <w:sz w:val="20"/>
+      <w:szCs w:val="20"/>
+    </w:rPr>
+  </w:style>
   <w:style w:type="numbering" w:styleId="NoList" w:default="1">
     <w:name w:val="No List"/>
     <w:uiPriority w:val="99"/>

</xml_diff>